<commit_message>
Confirm and bill already work without problems.
</commit_message>
<xml_diff>
--- a/resourses/bill_form.docx
+++ b/resourses/bill_form.docx
@@ -94,6 +94,7 @@
           <w:lang w:val="uk-UA"/>
         </w:rPr>
       </w:pPr>
+      <w:proofErr w:type="spellStart"/>
       <w:r>
         <w:rPr>
           <w:rFonts w:ascii="Times New Roman" w:hAnsi="Times New Roman" w:cs="Times New Roman"/>
@@ -101,7 +102,17 @@
           <w:szCs w:val="24"/>
           <w:lang w:val="uk-UA"/>
         </w:rPr>
-        <w:t xml:space="preserve">Бутік-Готель </w:t>
+        <w:t>Бутік</w:t>
+      </w:r>
+      <w:proofErr w:type="spellEnd"/>
+      <w:r>
+        <w:rPr>
+          <w:rFonts w:ascii="Times New Roman" w:hAnsi="Times New Roman" w:cs="Times New Roman"/>
+          <w:sz w:val="28"/>
+          <w:szCs w:val="24"/>
+          <w:lang w:val="uk-UA"/>
+        </w:rPr>
+        <w:t xml:space="preserve">-Готель </w:t>
       </w:r>
       <w:r>
         <w:rPr>
@@ -111,7 +122,51 @@
           <w:sz w:val="28"/>
           <w:szCs w:val="32"/>
         </w:rPr>
-        <w:t>«Palais Royal»</w:t>
+        <w:t>«</w:t>
+      </w:r>
+      <w:proofErr w:type="spellStart"/>
+      <w:r>
+        <w:rPr>
+          <w:rFonts w:ascii="Times New Roman" w:eastAsia="Times New Roman" w:hAnsi="Times New Roman" w:cs="Times New Roman"/>
+          <w:b/>
+          <w:color w:val="000000"/>
+          <w:sz w:val="28"/>
+          <w:szCs w:val="32"/>
+        </w:rPr>
+        <w:t>Palais</w:t>
+      </w:r>
+      <w:proofErr w:type="spellEnd"/>
+      <w:r>
+        <w:rPr>
+          <w:rFonts w:ascii="Times New Roman" w:eastAsia="Times New Roman" w:hAnsi="Times New Roman" w:cs="Times New Roman"/>
+          <w:b/>
+          <w:color w:val="000000"/>
+          <w:sz w:val="28"/>
+          <w:szCs w:val="32"/>
+        </w:rPr>
+        <w:t xml:space="preserve"> </w:t>
+      </w:r>
+      <w:proofErr w:type="spellStart"/>
+      <w:r>
+        <w:rPr>
+          <w:rFonts w:ascii="Times New Roman" w:eastAsia="Times New Roman" w:hAnsi="Times New Roman" w:cs="Times New Roman"/>
+          <w:b/>
+          <w:color w:val="000000"/>
+          <w:sz w:val="28"/>
+          <w:szCs w:val="32"/>
+        </w:rPr>
+        <w:t>Royal</w:t>
+      </w:r>
+      <w:proofErr w:type="spellEnd"/>
+      <w:r>
+        <w:rPr>
+          <w:rFonts w:ascii="Times New Roman" w:eastAsia="Times New Roman" w:hAnsi="Times New Roman" w:cs="Times New Roman"/>
+          <w:b/>
+          <w:color w:val="000000"/>
+          <w:sz w:val="28"/>
+          <w:szCs w:val="32"/>
+        </w:rPr>
+        <w:t>»</w:t>
       </w:r>
     </w:p>
     <w:p>
@@ -190,6 +245,7 @@
         </w:rPr>
         <w:t>і</w:t>
       </w:r>
+      <w:proofErr w:type="spellStart"/>
       <w:r>
         <w:rPr>
           <w:rFonts w:ascii="Times New Roman" w:eastAsia="Times New Roman" w:hAnsi="Times New Roman" w:cs="Times New Roman"/>
@@ -199,6 +255,7 @@
         </w:rPr>
         <w:t>вс</w:t>
       </w:r>
+      <w:proofErr w:type="spellEnd"/>
       <w:r>
         <w:rPr>
           <w:rFonts w:ascii="Times New Roman" w:eastAsia="Times New Roman" w:hAnsi="Times New Roman" w:cs="Times New Roman"/>
@@ -261,6 +318,7 @@
           <w:szCs w:val="24"/>
         </w:rPr>
       </w:pPr>
+      <w:proofErr w:type="spellStart"/>
       <w:r>
         <w:rPr>
           <w:rFonts w:ascii="Times New Roman" w:eastAsia="Times New Roman" w:hAnsi="Times New Roman" w:cs="Times New Roman"/>
@@ -271,6 +329,7 @@
         </w:rPr>
         <w:t>Тел</w:t>
       </w:r>
+      <w:proofErr w:type="spellEnd"/>
       <w:r>
         <w:rPr>
           <w:rFonts w:ascii="Times New Roman" w:eastAsia="Times New Roman" w:hAnsi="Times New Roman" w:cs="Times New Roman"/>
@@ -306,7 +365,16 @@
           <w:b/>
           <w:szCs w:val="24"/>
         </w:rPr>
-        <w:t>38(048)737 88 81</w:t>
+        <w:t xml:space="preserve">38(048)737 88 </w:t>
+      </w:r>
+      <w:proofErr w:type="gramStart"/>
+      <w:r>
+        <w:rPr>
+          <w:rFonts w:ascii="Times New Roman" w:hAnsi="Times New Roman" w:cs="Times New Roman"/>
+          <w:b/>
+          <w:szCs w:val="24"/>
+        </w:rPr>
+        <w:t>81</w:t>
       </w:r>
       <w:r>
         <w:rPr>
@@ -344,7 +412,17 @@
           <w:sz w:val="24"/>
           <w:szCs w:val="26"/>
         </w:rPr>
-        <w:t>+38 095 710 65 65</w:t>
+        <w:t>+</w:t>
+      </w:r>
+      <w:proofErr w:type="gramEnd"/>
+      <w:r>
+        <w:rPr>
+          <w:rFonts w:ascii="Times New Roman" w:hAnsi="Times New Roman" w:cs="Times New Roman"/>
+          <w:b/>
+          <w:sz w:val="24"/>
+          <w:szCs w:val="26"/>
+        </w:rPr>
+        <w:t>38 095 710 65 65</w:t>
       </w:r>
       <w:r>
         <w:rPr>
@@ -470,303 +548,317 @@
         </w:rPr>
       </w:pPr>
     </w:p>
+    <w:tbl>
+      <w:tblPr>
+        <w:tblW w:w="0" w:type="auto"/>
+        <w:tblInd w:w="27" w:type="dxa"/>
+        <w:tblLook w:val="0000" w:firstRow="0" w:lastRow="0" w:firstColumn="0" w:lastColumn="0" w:noHBand="0" w:noVBand="0"/>
+      </w:tblPr>
+      <w:tblGrid>
+        <w:gridCol w:w="10130"/>
+      </w:tblGrid>
+      <w:tr>
+        <w:trPr>
+          <w:trHeight w:val="2277"/>
+        </w:trPr>
+        <w:tc>
+          <w:tcPr>
+            <w:tcW w:w="10130" w:type="dxa"/>
+          </w:tcPr>
+          <w:p>
+            <w:pPr>
+              <w:spacing w:after="0"/>
+              <w:ind w:left="81"/>
+              <w:rPr>
+                <w:rFonts w:ascii="Times New Roman" w:hAnsi="Times New Roman" w:cs="Times New Roman"/>
+                <w:b/>
+                <w:sz w:val="32"/>
+                <w:szCs w:val="30"/>
+                <w:lang w:val="uk-UA"/>
+              </w:rPr>
+            </w:pPr>
+            <w:r>
+              <w:rPr>
+                <w:rFonts w:ascii="Times New Roman" w:hAnsi="Times New Roman" w:cs="Times New Roman"/>
+                <w:b/>
+                <w:sz w:val="30"/>
+                <w:szCs w:val="30"/>
+                <w:lang w:val="uk-UA"/>
+              </w:rPr>
+              <w:t>Гість:</w:t>
+            </w:r>
+            <w:r>
+              <w:rPr>
+                <w:rFonts w:ascii="Times New Roman" w:hAnsi="Times New Roman" w:cs="Times New Roman"/>
+                <w:sz w:val="32"/>
+                <w:szCs w:val="30"/>
+                <w:lang w:val="uk-UA"/>
+              </w:rPr>
+              <w:t xml:space="preserve"> </w:t>
+            </w:r>
+            <w:r>
+              <w:rPr>
+                <w:rFonts w:ascii="Times New Roman" w:hAnsi="Times New Roman" w:cs="Times New Roman"/>
+                <w:sz w:val="32"/>
+                <w:szCs w:val="30"/>
+                <w:lang w:val="en-US"/>
+              </w:rPr>
+              <w:t>name</w:t>
+            </w:r>
+          </w:p>
+          <w:p>
+            <w:pPr>
+              <w:spacing w:after="0"/>
+              <w:ind w:left="81"/>
+              <w:rPr>
+                <w:rFonts w:ascii="Times New Roman" w:hAnsi="Times New Roman" w:cs="Times New Roman"/>
+                <w:bCs/>
+                <w:sz w:val="28"/>
+                <w:szCs w:val="30"/>
+                <w:lang w:val="en-US"/>
+              </w:rPr>
+            </w:pPr>
+            <w:r>
+              <w:rPr>
+                <w:rFonts w:ascii="Times New Roman" w:hAnsi="Times New Roman" w:cs="Times New Roman"/>
+                <w:b/>
+                <w:sz w:val="30"/>
+                <w:szCs w:val="30"/>
+                <w:lang w:val="uk-UA"/>
+              </w:rPr>
+              <w:t>Період поживання</w:t>
+            </w:r>
+            <w:r>
+              <w:rPr>
+                <w:rFonts w:ascii="Times New Roman" w:hAnsi="Times New Roman" w:cs="Times New Roman"/>
+                <w:b/>
+                <w:sz w:val="28"/>
+                <w:szCs w:val="30"/>
+                <w:lang w:val="uk-UA"/>
+              </w:rPr>
+              <w:t>:</w:t>
+            </w:r>
+            <w:r>
+              <w:rPr>
+                <w:rFonts w:ascii="Times New Roman" w:hAnsi="Times New Roman" w:cs="Times New Roman"/>
+                <w:b/>
+                <w:sz w:val="28"/>
+                <w:szCs w:val="30"/>
+                <w:lang w:val="uk-UA"/>
+              </w:rPr>
+              <w:t xml:space="preserve"> </w:t>
+            </w:r>
+            <w:proofErr w:type="spellStart"/>
+            <w:r>
+              <w:rPr>
+                <w:rFonts w:ascii="Times New Roman" w:hAnsi="Times New Roman" w:cs="Times New Roman"/>
+                <w:bCs/>
+                <w:sz w:val="28"/>
+                <w:szCs w:val="30"/>
+                <w:lang w:val="en-US"/>
+              </w:rPr>
+              <w:t>date_checkin</w:t>
+            </w:r>
+            <w:proofErr w:type="spellEnd"/>
+            <w:r>
+              <w:rPr>
+                <w:rFonts w:ascii="Times New Roman" w:hAnsi="Times New Roman" w:cs="Times New Roman"/>
+                <w:bCs/>
+                <w:sz w:val="28"/>
+                <w:szCs w:val="30"/>
+                <w:lang w:val="uk-UA"/>
+              </w:rPr>
+              <w:t xml:space="preserve"> </w:t>
+            </w:r>
+            <w:r>
+              <w:rPr>
+                <w:rFonts w:ascii="Times New Roman" w:hAnsi="Times New Roman" w:cs="Times New Roman"/>
+                <w:bCs/>
+                <w:sz w:val="28"/>
+                <w:szCs w:val="30"/>
+                <w:lang w:val="en-US"/>
+              </w:rPr>
+              <w:t xml:space="preserve">- </w:t>
+            </w:r>
+            <w:proofErr w:type="spellStart"/>
+            <w:r>
+              <w:rPr>
+                <w:rFonts w:ascii="Times New Roman" w:hAnsi="Times New Roman" w:cs="Times New Roman"/>
+                <w:bCs/>
+                <w:sz w:val="28"/>
+                <w:szCs w:val="30"/>
+                <w:lang w:val="en-US"/>
+              </w:rPr>
+              <w:t>date_checkout</w:t>
+            </w:r>
+            <w:proofErr w:type="spellEnd"/>
+          </w:p>
+          <w:p>
+            <w:pPr>
+              <w:spacing w:after="0"/>
+              <w:ind w:left="81"/>
+              <w:rPr>
+                <w:rFonts w:ascii="Times New Roman" w:hAnsi="Times New Roman" w:cs="Times New Roman"/>
+                <w:sz w:val="28"/>
+                <w:szCs w:val="30"/>
+                <w:lang w:val="en-US"/>
+              </w:rPr>
+            </w:pPr>
+            <w:r>
+              <w:rPr>
+                <w:rFonts w:ascii="Times New Roman" w:hAnsi="Times New Roman" w:cs="Times New Roman"/>
+                <w:b/>
+                <w:bCs/>
+                <w:sz w:val="32"/>
+                <w:szCs w:val="34"/>
+                <w:lang w:val="uk-UA"/>
+              </w:rPr>
+              <w:t>Кількість номерів:</w:t>
+            </w:r>
+            <w:r>
+              <w:rPr>
+                <w:rFonts w:ascii="Times New Roman" w:hAnsi="Times New Roman" w:cs="Times New Roman"/>
+                <w:sz w:val="32"/>
+                <w:szCs w:val="34"/>
+                <w:lang w:val="uk-UA"/>
+              </w:rPr>
+              <w:t xml:space="preserve"> </w:t>
+            </w:r>
+            <w:proofErr w:type="spellStart"/>
+            <w:r>
+              <w:rPr>
+                <w:rFonts w:ascii="Times New Roman" w:hAnsi="Times New Roman" w:cs="Times New Roman"/>
+                <w:sz w:val="32"/>
+                <w:szCs w:val="34"/>
+                <w:lang w:val="en-US"/>
+              </w:rPr>
+              <w:t>count_of_rooms</w:t>
+            </w:r>
+            <w:proofErr w:type="spellEnd"/>
+          </w:p>
+          <w:p>
+            <w:pPr>
+              <w:spacing w:after="0"/>
+              <w:ind w:left="81"/>
+              <w:rPr>
+                <w:rFonts w:ascii="Times New Roman" w:hAnsi="Times New Roman" w:cs="Times New Roman"/>
+                <w:bCs/>
+                <w:sz w:val="28"/>
+                <w:szCs w:val="30"/>
+                <w:lang w:val="en-US"/>
+              </w:rPr>
+            </w:pPr>
+            <w:r>
+              <w:rPr>
+                <w:rFonts w:ascii="Times New Roman" w:hAnsi="Times New Roman" w:cs="Times New Roman"/>
+                <w:b/>
+                <w:sz w:val="30"/>
+                <w:szCs w:val="30"/>
+                <w:lang w:val="uk-UA"/>
+              </w:rPr>
+              <w:t xml:space="preserve">Категорія </w:t>
+            </w:r>
+            <w:r>
+              <w:rPr>
+                <w:rFonts w:ascii="Times New Roman" w:hAnsi="Times New Roman" w:cs="Times New Roman"/>
+                <w:b/>
+                <w:sz w:val="30"/>
+                <w:szCs w:val="30"/>
+                <w:lang w:val="uk-UA"/>
+              </w:rPr>
+              <w:t>н</w:t>
+            </w:r>
+            <w:r>
+              <w:rPr>
+                <w:rFonts w:ascii="Times New Roman" w:hAnsi="Times New Roman" w:cs="Times New Roman"/>
+                <w:b/>
+                <w:sz w:val="30"/>
+                <w:szCs w:val="30"/>
+                <w:lang w:val="uk-UA"/>
+              </w:rPr>
+              <w:t>омеру</w:t>
+            </w:r>
+            <w:r>
+              <w:rPr>
+                <w:rFonts w:ascii="Times New Roman" w:hAnsi="Times New Roman" w:cs="Times New Roman"/>
+                <w:b/>
+                <w:sz w:val="30"/>
+                <w:szCs w:val="30"/>
+                <w:lang w:val="uk-UA"/>
+              </w:rPr>
+              <w:t xml:space="preserve">: </w:t>
+            </w:r>
+            <w:proofErr w:type="spellStart"/>
+            <w:r>
+              <w:rPr>
+                <w:rFonts w:ascii="Times New Roman" w:hAnsi="Times New Roman" w:cs="Times New Roman"/>
+                <w:bCs/>
+                <w:sz w:val="30"/>
+                <w:szCs w:val="30"/>
+                <w:lang w:val="en-US"/>
+              </w:rPr>
+              <w:t>current_category</w:t>
+            </w:r>
+            <w:proofErr w:type="spellEnd"/>
+          </w:p>
+          <w:p>
+            <w:pPr>
+              <w:spacing w:after="0"/>
+              <w:ind w:left="81"/>
+              <w:rPr>
+                <w:rFonts w:ascii="Times New Roman" w:hAnsi="Times New Roman" w:cs="Times New Roman"/>
+                <w:b/>
+                <w:sz w:val="30"/>
+                <w:szCs w:val="30"/>
+                <w:lang w:val="uk-UA"/>
+              </w:rPr>
+            </w:pPr>
+            <w:r>
+              <w:rPr>
+                <w:rFonts w:ascii="Times New Roman" w:hAnsi="Times New Roman" w:cs="Times New Roman"/>
+                <w:b/>
+                <w:sz w:val="30"/>
+                <w:szCs w:val="30"/>
+                <w:lang w:val="uk-UA"/>
+              </w:rPr>
+              <w:t>Тип розрахунку:</w:t>
+            </w:r>
+            <w:r>
+              <w:rPr>
+                <w:rFonts w:ascii="Times New Roman" w:hAnsi="Times New Roman" w:cs="Times New Roman"/>
+                <w:b/>
+                <w:sz w:val="28"/>
+                <w:szCs w:val="30"/>
+                <w:lang w:val="uk-UA"/>
+              </w:rPr>
+              <w:t xml:space="preserve"> </w:t>
+            </w:r>
+            <w:proofErr w:type="spellStart"/>
+            <w:r>
+              <w:rPr>
+                <w:rFonts w:ascii="Times New Roman" w:hAnsi="Times New Roman" w:cs="Times New Roman"/>
+                <w:bCs/>
+                <w:sz w:val="28"/>
+                <w:szCs w:val="30"/>
+                <w:lang w:val="en-US"/>
+              </w:rPr>
+              <w:t>payment_type</w:t>
+            </w:r>
+            <w:proofErr w:type="spellEnd"/>
+          </w:p>
+        </w:tc>
+      </w:tr>
+    </w:tbl>
     <w:p>
       <w:pPr>
         <w:spacing w:after="0"/>
         <w:rPr>
           <w:rFonts w:ascii="Times New Roman" w:hAnsi="Times New Roman" w:cs="Times New Roman"/>
           <w:b/>
-          <w:sz w:val="32"/>
-          <w:szCs w:val="30"/>
-          <w:lang w:val="en-US"/>
-        </w:rPr>
-      </w:pPr>
-      <w:r>
-        <w:rPr>
-          <w:rFonts w:ascii="Times New Roman" w:hAnsi="Times New Roman" w:cs="Times New Roman"/>
-          <w:b/>
           <w:sz w:val="30"/>
           <w:szCs w:val="30"/>
           <w:lang w:val="uk-UA"/>
         </w:rPr>
-        <w:t>Гість:</w:t>
-      </w:r>
-      <w:r>
-        <w:rPr>
-          <w:rFonts w:ascii="Times New Roman" w:hAnsi="Times New Roman" w:cs="Times New Roman"/>
-          <w:sz w:val="32"/>
-          <w:szCs w:val="30"/>
-          <w:lang w:val="uk-UA"/>
-        </w:rPr>
-        <w:t xml:space="preserve"> </w:t>
-      </w:r>
-      <w:r>
-        <w:rPr>
-          <w:rFonts w:ascii="Times New Roman" w:hAnsi="Times New Roman" w:cs="Times New Roman"/>
-          <w:sz w:val="32"/>
-          <w:szCs w:val="30"/>
-          <w:lang w:val="en-US"/>
-        </w:rPr>
-        <w:t>GUEST_NAME</w:t>
-      </w:r>
-    </w:p>
-    <w:p>
-      <w:pPr>
-        <w:spacing w:after="0"/>
-        <w:rPr>
-          <w:rFonts w:ascii="Times New Roman" w:hAnsi="Times New Roman" w:cs="Times New Roman"/>
-          <w:bCs/>
-          <w:sz w:val="32"/>
-          <w:szCs w:val="34"/>
-          <w:lang w:val="en-US"/>
-        </w:rPr>
-      </w:pPr>
-      <w:r>
-        <w:rPr>
-          <w:rFonts w:ascii="Times New Roman" w:hAnsi="Times New Roman" w:cs="Times New Roman"/>
-          <w:b/>
-          <w:sz w:val="30"/>
-          <w:szCs w:val="30"/>
-          <w:lang w:val="uk-UA"/>
-        </w:rPr>
-        <w:t>Період поживання</w:t>
-      </w:r>
-      <w:r>
-        <w:rPr>
-          <w:rFonts w:ascii="Times New Roman" w:hAnsi="Times New Roman" w:cs="Times New Roman"/>
-          <w:b/>
-          <w:sz w:val="28"/>
-          <w:szCs w:val="30"/>
-          <w:lang w:val="uk-UA"/>
-        </w:rPr>
-        <w:t>:</w:t>
-      </w:r>
-      <w:r>
-        <w:rPr>
-          <w:rFonts w:ascii="Times New Roman" w:hAnsi="Times New Roman" w:cs="Times New Roman"/>
-          <w:b/>
-          <w:sz w:val="28"/>
-          <w:szCs w:val="30"/>
-          <w:lang w:val="uk-UA"/>
-        </w:rPr>
-        <w:t xml:space="preserve"> </w:t>
-      </w:r>
-      <w:r>
-        <w:rPr>
-          <w:rFonts w:ascii="Times New Roman" w:hAnsi="Times New Roman" w:cs="Times New Roman"/>
-          <w:bCs/>
-          <w:sz w:val="28"/>
-          <w:szCs w:val="30"/>
-          <w:lang w:val="en-US"/>
-        </w:rPr>
-        <w:t>CHECKIN_DATE</w:t>
-      </w:r>
-      <w:r>
-        <w:rPr>
-          <w:rFonts w:ascii="Times New Roman" w:hAnsi="Times New Roman" w:cs="Times New Roman"/>
-          <w:bCs/>
-          <w:sz w:val="28"/>
-          <w:szCs w:val="30"/>
-          <w:lang w:val="en-US"/>
-        </w:rPr>
-        <w:t xml:space="preserve"> - </w:t>
-      </w:r>
-      <w:r>
-        <w:rPr>
-          <w:rFonts w:ascii="Times New Roman" w:hAnsi="Times New Roman" w:cs="Times New Roman"/>
-          <w:bCs/>
-          <w:sz w:val="28"/>
-          <w:szCs w:val="30"/>
-          <w:lang w:val="en-US"/>
-        </w:rPr>
-        <w:t>CHECKOUT_DATE</w:t>
-      </w:r>
-    </w:p>
-    <w:p>
-      <w:pPr>
-        <w:spacing w:after="0"/>
-        <w:rPr>
-          <w:rFonts w:ascii="Times New Roman" w:hAnsi="Times New Roman" w:cs="Times New Roman"/>
-          <w:sz w:val="28"/>
-          <w:szCs w:val="30"/>
-          <w:lang w:val="en-US"/>
-        </w:rPr>
-      </w:pPr>
-      <w:r>
-        <w:rPr>
-          <w:rFonts w:ascii="Times New Roman" w:hAnsi="Times New Roman" w:cs="Times New Roman"/>
-          <w:b/>
-          <w:bCs/>
-          <w:sz w:val="32"/>
-          <w:szCs w:val="34"/>
-          <w:lang w:val="uk-UA"/>
-        </w:rPr>
-        <w:t>Кількість номерів:</w:t>
-      </w:r>
-      <w:r>
-        <w:rPr>
-          <w:rFonts w:ascii="Times New Roman" w:hAnsi="Times New Roman" w:cs="Times New Roman"/>
-          <w:sz w:val="32"/>
-          <w:szCs w:val="34"/>
-          <w:lang w:val="uk-UA"/>
-        </w:rPr>
-        <w:t xml:space="preserve"> </w:t>
-      </w:r>
-      <w:r>
-        <w:rPr>
-          <w:rFonts w:ascii="Times New Roman" w:hAnsi="Times New Roman" w:cs="Times New Roman"/>
-          <w:sz w:val="32"/>
-          <w:szCs w:val="34"/>
-          <w:lang w:val="en-US"/>
-        </w:rPr>
-        <w:t>COUNT_ROOMS</w:t>
-      </w:r>
-    </w:p>
-    <w:p>
-      <w:pPr>
-        <w:spacing w:after="0"/>
-        <w:rPr>
-          <w:rFonts w:ascii="Times New Roman" w:hAnsi="Times New Roman" w:cs="Times New Roman"/>
-          <w:sz w:val="28"/>
-          <w:szCs w:val="30"/>
-          <w:lang w:val="en-US"/>
-        </w:rPr>
-      </w:pPr>
-      <w:r>
-        <w:rPr>
-          <w:rFonts w:ascii="Times New Roman" w:hAnsi="Times New Roman" w:cs="Times New Roman"/>
-          <w:b/>
-          <w:sz w:val="30"/>
-          <w:szCs w:val="30"/>
-          <w:lang w:val="uk-UA"/>
-        </w:rPr>
-        <w:t xml:space="preserve">Категорія </w:t>
-      </w:r>
-      <w:r>
-        <w:rPr>
-          <w:rFonts w:ascii="Times New Roman" w:hAnsi="Times New Roman" w:cs="Times New Roman"/>
-          <w:b/>
-          <w:sz w:val="30"/>
-          <w:szCs w:val="30"/>
-          <w:lang w:val="uk-UA"/>
-        </w:rPr>
-        <w:t>н</w:t>
-      </w:r>
-      <w:r>
-        <w:rPr>
-          <w:rFonts w:ascii="Times New Roman" w:hAnsi="Times New Roman" w:cs="Times New Roman"/>
-          <w:b/>
-          <w:sz w:val="30"/>
-          <w:szCs w:val="30"/>
-          <w:lang w:val="uk-UA"/>
-        </w:rPr>
-        <w:t>омеру</w:t>
-      </w:r>
-      <w:r>
-        <w:rPr>
-          <w:rFonts w:ascii="Times New Roman" w:hAnsi="Times New Roman" w:cs="Times New Roman"/>
-          <w:b/>
-          <w:sz w:val="30"/>
-          <w:szCs w:val="30"/>
-          <w:lang w:val="uk-UA"/>
-        </w:rPr>
-        <w:t>:</w:t>
-      </w:r>
-      <w:r>
-        <w:rPr>
-          <w:rFonts w:ascii="Times New Roman" w:hAnsi="Times New Roman" w:cs="Times New Roman"/>
-          <w:b/>
-          <w:sz w:val="30"/>
-          <w:szCs w:val="30"/>
-          <w:lang w:val="uk-UA"/>
-        </w:rPr>
-        <w:t xml:space="preserve"> </w:t>
-      </w:r>
-      <w:r>
-        <w:rPr>
-          <w:rFonts w:ascii="Times New Roman" w:hAnsi="Times New Roman" w:cs="Times New Roman"/>
-          <w:bCs/>
-          <w:sz w:val="30"/>
-          <w:szCs w:val="30"/>
-          <w:lang w:val="en-US"/>
-        </w:rPr>
-        <w:t>CATEGORY</w:t>
-      </w:r>
-    </w:p>
-    <w:p>
-      <w:pPr>
-        <w:spacing w:after="0"/>
-        <w:rPr>
-          <w:rFonts w:ascii="Times New Roman" w:hAnsi="Times New Roman" w:cs="Times New Roman"/>
-          <w:b/>
-          <w:sz w:val="28"/>
-          <w:szCs w:val="30"/>
-          <w:lang w:val="en-US"/>
-        </w:rPr>
-      </w:pPr>
-      <w:r>
-        <w:rPr>
-          <w:rFonts w:ascii="Times New Roman" w:hAnsi="Times New Roman" w:cs="Times New Roman"/>
-          <w:b/>
-          <w:sz w:val="30"/>
-          <w:szCs w:val="30"/>
-          <w:lang w:val="uk-UA"/>
-        </w:rPr>
-        <w:t>Тип розрахунку:</w:t>
-      </w:r>
-      <w:r>
-        <w:rPr>
-          <w:rFonts w:ascii="Times New Roman" w:hAnsi="Times New Roman" w:cs="Times New Roman"/>
-          <w:b/>
-          <w:sz w:val="28"/>
-          <w:szCs w:val="30"/>
-          <w:lang w:val="uk-UA"/>
-        </w:rPr>
-        <w:t xml:space="preserve"> </w:t>
-      </w:r>
-      <w:r>
-        <w:rPr>
-          <w:rFonts w:ascii="Times New Roman" w:hAnsi="Times New Roman" w:cs="Times New Roman"/>
-          <w:bCs/>
-          <w:sz w:val="28"/>
-          <w:szCs w:val="30"/>
-          <w:lang w:val="en-US"/>
-        </w:rPr>
-        <w:t>PAYMENT_TYPE</w:t>
-      </w:r>
-    </w:p>
-    <w:p>
-      <w:pPr>
-        <w:spacing w:after="0"/>
-        <w:rPr>
-          <w:rFonts w:ascii="Times New Roman" w:hAnsi="Times New Roman" w:cs="Times New Roman"/>
-          <w:b/>
-          <w:sz w:val="30"/>
-          <w:szCs w:val="30"/>
-          <w:lang w:val="uk-UA"/>
-        </w:rPr>
-      </w:pPr>
-      <w:r>
-        <w:rPr>
-          <w:rFonts w:ascii="Times New Roman" w:hAnsi="Times New Roman" w:cs="Times New Roman"/>
-          <w:b/>
-          <w:sz w:val="30"/>
-          <w:szCs w:val="30"/>
-          <w:lang w:val="uk-UA"/>
-        </w:rPr>
-        <w:t xml:space="preserve">                                              </w:t>
-      </w:r>
-    </w:p>
-    <w:p>
-      <w:pPr>
-        <w:spacing w:after="0"/>
-        <w:rPr>
-          <w:rFonts w:ascii="Times New Roman" w:hAnsi="Times New Roman" w:cs="Times New Roman"/>
-          <w:b/>
-          <w:sz w:val="30"/>
-          <w:szCs w:val="30"/>
-          <w:lang w:val="uk-UA"/>
-        </w:rPr>
       </w:pPr>
       <w:r>
         <w:rPr>
@@ -787,45 +879,21 @@
           <w:lang w:val="uk-UA"/>
         </w:rPr>
         <w:t>Рахунок</w:t>
-      </w:r>
-    </w:p>
-    <w:p>
-      <w:pPr>
-        <w:spacing w:after="0"/>
-        <w:ind w:left="3540"/>
-        <w:jc w:val="both"/>
-        <w:rPr>
-          <w:rFonts w:ascii="Times New Roman" w:hAnsi="Times New Roman" w:cs="Times New Roman"/>
-          <w:b/>
-          <w:sz w:val="30"/>
-          <w:szCs w:val="30"/>
-          <w:lang w:val="uk-UA"/>
-        </w:rPr>
-      </w:pPr>
-      <w:r>
-        <w:rPr>
-          <w:rFonts w:ascii="Times New Roman" w:hAnsi="Times New Roman" w:cs="Times New Roman"/>
-          <w:b/>
-          <w:sz w:val="40"/>
-          <w:szCs w:val="36"/>
-          <w:lang w:val="uk-UA"/>
-        </w:rPr>
-        <w:t xml:space="preserve">    </w:t>
       </w:r>
     </w:p>
     <w:tbl>
       <w:tblPr>
         <w:tblStyle w:val="a7"/>
-        <w:tblpPr w:leftFromText="180" w:rightFromText="180" w:vertAnchor="page" w:horzAnchor="margin" w:tblpY="8881"/>
+        <w:tblpPr w:leftFromText="180" w:rightFromText="180" w:vertAnchor="page" w:horzAnchor="margin" w:tblpY="8591"/>
         <w:tblW w:w="0" w:type="auto"/>
         <w:tblLook w:val="04A0" w:firstRow="1" w:lastRow="0" w:firstColumn="1" w:lastColumn="0" w:noHBand="0" w:noVBand="1"/>
       </w:tblPr>
       <w:tblGrid>
-        <w:gridCol w:w="365"/>
-        <w:gridCol w:w="1194"/>
-        <w:gridCol w:w="2670"/>
-        <w:gridCol w:w="3177"/>
-        <w:gridCol w:w="3015"/>
+        <w:gridCol w:w="587"/>
+        <w:gridCol w:w="2374"/>
+        <w:gridCol w:w="2795"/>
+        <w:gridCol w:w="1912"/>
+        <w:gridCol w:w="2753"/>
       </w:tblGrid>
       <w:tr>
         <w:trPr>
@@ -833,7 +901,7 @@
         </w:trPr>
         <w:tc>
           <w:tcPr>
-            <w:tcW w:w="743" w:type="dxa"/>
+            <w:tcW w:w="587" w:type="dxa"/>
           </w:tcPr>
           <w:p>
             <w:pPr>
@@ -860,7 +928,7 @@
         </w:tc>
         <w:tc>
           <w:tcPr>
-            <w:tcW w:w="4842" w:type="dxa"/>
+            <w:tcW w:w="2374" w:type="dxa"/>
           </w:tcPr>
           <w:p>
             <w:pPr>
@@ -887,7 +955,7 @@
         </w:tc>
         <w:tc>
           <w:tcPr>
-            <w:tcW w:w="1404" w:type="dxa"/>
+            <w:tcW w:w="2795" w:type="dxa"/>
           </w:tcPr>
           <w:p>
             <w:pPr>
@@ -914,7 +982,7 @@
         </w:tc>
         <w:tc>
           <w:tcPr>
-            <w:tcW w:w="1341" w:type="dxa"/>
+            <w:tcW w:w="1912" w:type="dxa"/>
           </w:tcPr>
           <w:p>
             <w:pPr>
@@ -935,8 +1003,20 @@
                 <w:szCs w:val="26"/>
                 <w:lang w:val="uk-UA"/>
               </w:rPr>
-              <w:t>Кіль-ть</w:t>
-            </w:r>
+              <w:t>Кіль-</w:t>
+            </w:r>
+            <w:proofErr w:type="spellStart"/>
+            <w:r>
+              <w:rPr>
+                <w:rFonts w:ascii="Times New Roman" w:hAnsi="Times New Roman" w:cs="Times New Roman"/>
+                <w:b/>
+                <w:sz w:val="32"/>
+                <w:szCs w:val="26"/>
+                <w:lang w:val="uk-UA"/>
+              </w:rPr>
+              <w:t>ть</w:t>
+            </w:r>
+            <w:proofErr w:type="spellEnd"/>
             <w:r>
               <w:rPr>
                 <w:rFonts w:ascii="Times New Roman" w:hAnsi="Times New Roman" w:cs="Times New Roman"/>
@@ -951,7 +1031,7 @@
         </w:tc>
         <w:tc>
           <w:tcPr>
-            <w:tcW w:w="1782" w:type="dxa"/>
+            <w:tcW w:w="2753" w:type="dxa"/>
           </w:tcPr>
           <w:p>
             <w:pPr>
@@ -983,7 +1063,7 @@
         </w:trPr>
         <w:tc>
           <w:tcPr>
-            <w:tcW w:w="743" w:type="dxa"/>
+            <w:tcW w:w="587" w:type="dxa"/>
           </w:tcPr>
           <w:p>
             <w:pPr>
@@ -1008,7 +1088,7 @@
         </w:tc>
         <w:tc>
           <w:tcPr>
-            <w:tcW w:w="4842" w:type="dxa"/>
+            <w:tcW w:w="2374" w:type="dxa"/>
           </w:tcPr>
           <w:p>
             <w:pPr>
@@ -1032,7 +1112,7 @@
         </w:tc>
         <w:tc>
           <w:tcPr>
-            <w:tcW w:w="1404" w:type="dxa"/>
+            <w:tcW w:w="2795" w:type="dxa"/>
           </w:tcPr>
           <w:p>
             <w:pPr>
@@ -1045,6 +1125,7 @@
                 <w:lang w:val="uk-UA"/>
               </w:rPr>
             </w:pPr>
+            <w:proofErr w:type="spellStart"/>
             <w:r>
               <w:rPr>
                 <w:rFonts w:ascii="Times New Roman" w:hAnsi="Times New Roman" w:cs="Times New Roman"/>
@@ -1053,13 +1134,14 @@
                 <w:szCs w:val="32"/>
                 <w:lang w:val="uk-UA"/>
               </w:rPr>
-              <w:t>PRICE_ACCOMMODATION_PN</w:t>
-            </w:r>
+              <w:t>price_per_night</w:t>
+            </w:r>
+            <w:proofErr w:type="spellEnd"/>
           </w:p>
         </w:tc>
         <w:tc>
           <w:tcPr>
-            <w:tcW w:w="1341" w:type="dxa"/>
+            <w:tcW w:w="1912" w:type="dxa"/>
           </w:tcPr>
           <w:p>
             <w:pPr>
@@ -1078,13 +1160,13 @@
                 <w:szCs w:val="32"/>
                 <w:lang w:val="en-US"/>
               </w:rPr>
-              <w:t>COUNT_ACCOMMODATION_PERIOD</w:t>
+              <w:t>duration</w:t>
             </w:r>
           </w:p>
         </w:tc>
         <w:tc>
           <w:tcPr>
-            <w:tcW w:w="1782" w:type="dxa"/>
+            <w:tcW w:w="2753" w:type="dxa"/>
           </w:tcPr>
           <w:p>
             <w:pPr>
@@ -1097,6 +1179,7 @@
                 <w:lang w:val="uk-UA"/>
               </w:rPr>
             </w:pPr>
+            <w:proofErr w:type="spellStart"/>
             <w:r>
               <w:rPr>
                 <w:rFonts w:ascii="Times New Roman" w:hAnsi="Times New Roman" w:cs="Times New Roman"/>
@@ -1105,8 +1188,9 @@
                 <w:szCs w:val="32"/>
                 <w:lang w:val="uk-UA"/>
               </w:rPr>
-              <w:t>TOTAL_PRICE_ACCOMMODATION</w:t>
-            </w:r>
+              <w:t>price_accomodation</w:t>
+            </w:r>
+            <w:proofErr w:type="spellEnd"/>
           </w:p>
         </w:tc>
       </w:tr>
@@ -1116,7 +1200,7 @@
         </w:trPr>
         <w:tc>
           <w:tcPr>
-            <w:tcW w:w="743" w:type="dxa"/>
+            <w:tcW w:w="587" w:type="dxa"/>
           </w:tcPr>
           <w:p>
             <w:pPr>
@@ -1141,7 +1225,7 @@
         </w:tc>
         <w:tc>
           <w:tcPr>
-            <w:tcW w:w="4842" w:type="dxa"/>
+            <w:tcW w:w="2374" w:type="dxa"/>
           </w:tcPr>
           <w:p>
             <w:pPr>
@@ -1165,7 +1249,7 @@
         </w:tc>
         <w:tc>
           <w:tcPr>
-            <w:tcW w:w="1404" w:type="dxa"/>
+            <w:tcW w:w="2795" w:type="dxa"/>
           </w:tcPr>
           <w:p>
             <w:pPr>
@@ -1175,24 +1259,26 @@
                 <w:bCs/>
                 <w:sz w:val="28"/>
                 <w:szCs w:val="32"/>
-                <w:lang w:val="uk-UA"/>
+                <w:lang w:val="en-US"/>
               </w:rPr>
             </w:pPr>
+            <w:proofErr w:type="spellStart"/>
             <w:r>
               <w:rPr>
                 <w:rFonts w:ascii="Times New Roman" w:hAnsi="Times New Roman" w:cs="Times New Roman"/>
                 <w:bCs/>
                 <w:sz w:val="28"/>
                 <w:szCs w:val="32"/>
-                <w:lang w:val="uk-UA"/>
-              </w:rPr>
-              <w:t>TOUR_TAX</w:t>
-            </w:r>
+                <w:lang w:val="en-US"/>
+              </w:rPr>
+              <w:t>tour_tax_price</w:t>
+            </w:r>
+            <w:proofErr w:type="spellEnd"/>
           </w:p>
         </w:tc>
         <w:tc>
           <w:tcPr>
-            <w:tcW w:w="1341" w:type="dxa"/>
+            <w:tcW w:w="1912" w:type="dxa"/>
           </w:tcPr>
           <w:p>
             <w:pPr>
@@ -1204,6 +1290,7 @@
                 <w:lang w:val="en-US"/>
               </w:rPr>
             </w:pPr>
+            <w:proofErr w:type="spellStart"/>
             <w:r>
               <w:rPr>
                 <w:rFonts w:ascii="Times New Roman" w:hAnsi="Times New Roman" w:cs="Times New Roman"/>
@@ -1211,13 +1298,14 @@
                 <w:szCs w:val="32"/>
                 <w:lang w:val="en-US"/>
               </w:rPr>
-              <w:t>COUNT_TOUR_TAX</w:t>
-            </w:r>
+              <w:t>tour_tax_count</w:t>
+            </w:r>
+            <w:proofErr w:type="spellEnd"/>
           </w:p>
         </w:tc>
         <w:tc>
           <w:tcPr>
-            <w:tcW w:w="1782" w:type="dxa"/>
+            <w:tcW w:w="2753" w:type="dxa"/>
           </w:tcPr>
           <w:p>
             <w:pPr>
@@ -1227,19 +1315,21 @@
                 <w:bCs/>
                 <w:sz w:val="28"/>
                 <w:szCs w:val="32"/>
-                <w:lang w:val="uk-UA"/>
+                <w:lang w:val="en-US"/>
               </w:rPr>
             </w:pPr>
+            <w:proofErr w:type="spellStart"/>
             <w:r>
               <w:rPr>
                 <w:rFonts w:ascii="Times New Roman" w:hAnsi="Times New Roman" w:cs="Times New Roman"/>
                 <w:bCs/>
                 <w:sz w:val="28"/>
                 <w:szCs w:val="32"/>
-                <w:lang w:val="uk-UA"/>
-              </w:rPr>
-              <w:t>TOUR_TAX_TOTAL</w:t>
-            </w:r>
+                <w:lang w:val="en-US"/>
+              </w:rPr>
+              <w:t>tour_tax_total</w:t>
+            </w:r>
+            <w:proofErr w:type="spellEnd"/>
           </w:p>
         </w:tc>
       </w:tr>
@@ -1257,12 +1347,12 @@
         </w:tblPrEx>
         <w:trPr>
           <w:gridBefore w:val="4"/>
-          <w:wBefore w:w="8330" w:type="dxa"/>
+          <w:wBefore w:w="7668" w:type="dxa"/>
           <w:trHeight w:val="658"/>
         </w:trPr>
         <w:tc>
           <w:tcPr>
-            <w:tcW w:w="1782" w:type="dxa"/>
+            <w:tcW w:w="2753" w:type="dxa"/>
           </w:tcPr>
           <w:p>
             <w:pPr>
@@ -1272,19 +1362,179 @@
                 <w:b/>
                 <w:sz w:val="24"/>
                 <w:szCs w:val="32"/>
-                <w:lang w:val="uk-UA"/>
+                <w:lang w:val="en-US"/>
               </w:rPr>
             </w:pPr>
+            <w:proofErr w:type="spellStart"/>
             <w:r>
               <w:rPr>
                 <w:rFonts w:ascii="Times New Roman" w:hAnsi="Times New Roman" w:cs="Times New Roman"/>
                 <w:b/>
                 <w:sz w:val="28"/>
                 <w:szCs w:val="36"/>
-                <w:lang w:val="uk-UA"/>
-              </w:rPr>
-              <w:t>TOTAL_PRICE</w:t>
-            </w:r>
+                <w:lang w:val="en-US"/>
+              </w:rPr>
+              <w:t>price_total</w:t>
+            </w:r>
+            <w:proofErr w:type="spellEnd"/>
+          </w:p>
+        </w:tc>
+      </w:tr>
+    </w:tbl>
+    <w:p>
+      <w:pPr>
+        <w:spacing w:after="0"/>
+        <w:ind w:left="3540"/>
+        <w:jc w:val="both"/>
+        <w:rPr>
+          <w:rFonts w:ascii="Times New Roman" w:hAnsi="Times New Roman" w:cs="Times New Roman"/>
+          <w:b/>
+          <w:sz w:val="30"/>
+          <w:szCs w:val="30"/>
+          <w:lang w:val="uk-UA"/>
+        </w:rPr>
+      </w:pPr>
+      <w:r>
+        <w:rPr>
+          <w:rFonts w:ascii="Times New Roman" w:hAnsi="Times New Roman" w:cs="Times New Roman"/>
+          <w:b/>
+          <w:sz w:val="40"/>
+          <w:szCs w:val="36"/>
+          <w:lang w:val="uk-UA"/>
+        </w:rPr>
+        <w:t xml:space="preserve">    </w:t>
+      </w:r>
+    </w:p>
+    <w:tbl>
+      <w:tblPr>
+        <w:tblW w:w="0" w:type="auto"/>
+        <w:tblInd w:w="44" w:type="dxa"/>
+        <w:tblBorders>
+          <w:top w:val="single" w:sz="4" w:space="0" w:color="auto"/>
+          <w:left w:val="single" w:sz="4" w:space="0" w:color="auto"/>
+          <w:bottom w:val="single" w:sz="4" w:space="0" w:color="auto"/>
+          <w:right w:val="single" w:sz="4" w:space="0" w:color="auto"/>
+          <w:insideH w:val="single" w:sz="4" w:space="0" w:color="auto"/>
+          <w:insideV w:val="single" w:sz="4" w:space="0" w:color="auto"/>
+        </w:tblBorders>
+        <w:tblLook w:val="0000" w:firstRow="0" w:lastRow="0" w:firstColumn="0" w:lastColumn="0" w:noHBand="0" w:noVBand="0"/>
+      </w:tblPr>
+      <w:tblGrid>
+        <w:gridCol w:w="2758"/>
+        <w:gridCol w:w="4088"/>
+      </w:tblGrid>
+      <w:tr>
+        <w:trPr>
+          <w:trHeight w:val="817"/>
+        </w:trPr>
+        <w:tc>
+          <w:tcPr>
+            <w:tcW w:w="2758" w:type="dxa"/>
+            <w:tcBorders>
+              <w:top w:val="nil"/>
+              <w:left w:val="nil"/>
+              <w:bottom w:val="nil"/>
+              <w:right w:val="nil"/>
+            </w:tcBorders>
+            <w:vAlign w:val="center"/>
+          </w:tcPr>
+          <w:p>
+            <w:pPr>
+              <w:tabs>
+                <w:tab w:val="center" w:pos="5102"/>
+              </w:tabs>
+              <w:spacing w:after="0"/>
+              <w:ind w:left="64"/>
+              <w:rPr>
+                <w:rFonts w:ascii="Times New Roman" w:hAnsi="Times New Roman" w:cs="Times New Roman"/>
+                <w:b/>
+                <w:sz w:val="32"/>
+                <w:szCs w:val="38"/>
+                <w:lang w:val="uk-UA"/>
+              </w:rPr>
+            </w:pPr>
+            <w:r>
+              <w:rPr>
+                <w:rFonts w:ascii="Times New Roman" w:hAnsi="Times New Roman" w:cs="Times New Roman"/>
+                <w:b/>
+                <w:sz w:val="32"/>
+                <w:szCs w:val="38"/>
+                <w:lang w:val="uk-UA"/>
+              </w:rPr>
+              <w:t>Сума до сплати</w:t>
+            </w:r>
+            <w:r>
+              <w:rPr>
+                <w:rFonts w:ascii="Times New Roman" w:hAnsi="Times New Roman" w:cs="Times New Roman"/>
+                <w:b/>
+                <w:sz w:val="32"/>
+                <w:szCs w:val="38"/>
+                <w:lang w:val="uk-UA"/>
+              </w:rPr>
+              <w:t>:</w:t>
+            </w:r>
+          </w:p>
+        </w:tc>
+        <w:tc>
+          <w:tcPr>
+            <w:tcW w:w="4088" w:type="dxa"/>
+            <w:tcBorders>
+              <w:top w:val="nil"/>
+              <w:left w:val="nil"/>
+              <w:bottom w:val="nil"/>
+              <w:right w:val="nil"/>
+            </w:tcBorders>
+            <w:vAlign w:val="center"/>
+          </w:tcPr>
+          <w:p>
+            <w:pPr>
+              <w:tabs>
+                <w:tab w:val="center" w:pos="5102"/>
+              </w:tabs>
+              <w:spacing w:after="0"/>
+              <w:ind w:left="64"/>
+              <w:rPr>
+                <w:rFonts w:ascii="Times New Roman" w:hAnsi="Times New Roman" w:cs="Times New Roman"/>
+                <w:b/>
+                <w:sz w:val="32"/>
+                <w:szCs w:val="38"/>
+                <w:lang w:val="uk-UA"/>
+              </w:rPr>
+            </w:pPr>
+            <w:proofErr w:type="spellStart"/>
+            <w:proofErr w:type="gramStart"/>
+            <w:r>
+              <w:rPr>
+                <w:rFonts w:ascii="Times New Roman" w:hAnsi="Times New Roman" w:cs="Times New Roman"/>
+                <w:bCs/>
+                <w:sz w:val="44"/>
+                <w:szCs w:val="30"/>
+                <w:lang w:val="en-US"/>
+              </w:rPr>
+              <w:t>totalpriceend</w:t>
+            </w:r>
+            <w:proofErr w:type="spellEnd"/>
+            <w:r>
+              <w:rPr>
+                <w:rFonts w:ascii="Times New Roman" w:hAnsi="Times New Roman" w:cs="Times New Roman"/>
+                <w:bCs/>
+                <w:sz w:val="44"/>
+                <w:szCs w:val="30"/>
+                <w:lang w:val="en-US"/>
+              </w:rPr>
+              <w:t xml:space="preserve">  </w:t>
+            </w:r>
+            <w:r>
+              <w:rPr>
+                <w:rFonts w:ascii="Times New Roman" w:hAnsi="Times New Roman" w:cs="Times New Roman"/>
+                <w:bCs/>
+                <w:sz w:val="44"/>
+                <w:szCs w:val="30"/>
+                <w:lang w:val="uk-UA"/>
+              </w:rPr>
+              <w:t>грн.</w:t>
+            </w:r>
+            <w:proofErr w:type="gramEnd"/>
           </w:p>
         </w:tc>
       </w:tr>
@@ -1292,86 +1542,14 @@
     <w:p>
       <w:pPr>
         <w:tabs>
-          <w:tab w:val="center" w:pos="5102"/>
+          <w:tab w:val="left" w:pos="7995"/>
         </w:tabs>
-        <w:spacing w:after="0"/>
-        <w:rPr>
-          <w:rFonts w:ascii="Times New Roman" w:hAnsi="Times New Roman" w:cs="Times New Roman"/>
-          <w:b/>
-          <w:sz w:val="36"/>
+        <w:rPr>
+          <w:rFonts w:ascii="Times New Roman" w:hAnsi="Times New Roman" w:cs="Times New Roman"/>
+          <w:sz w:val="40"/>
           <w:szCs w:val="30"/>
-          <w:lang w:val="uk-UA"/>
         </w:rPr>
       </w:pPr>
-      <w:r>
-        <w:rPr>
-          <w:rFonts w:ascii="Times New Roman" w:hAnsi="Times New Roman" w:cs="Times New Roman"/>
-          <w:b/>
-          <w:sz w:val="32"/>
-          <w:szCs w:val="38"/>
-          <w:lang w:val="uk-UA"/>
-        </w:rPr>
-        <w:t>Сума до сплати</w:t>
-      </w:r>
-      <w:r>
-        <w:rPr>
-          <w:rFonts w:ascii="Times New Roman" w:hAnsi="Times New Roman" w:cs="Times New Roman"/>
-          <w:b/>
-          <w:sz w:val="32"/>
-          <w:szCs w:val="38"/>
-          <w:lang w:val="uk-UA"/>
-        </w:rPr>
-        <w:t>:</w:t>
-      </w:r>
-      <w:r>
-        <w:rPr>
-          <w:rFonts w:ascii="Times New Roman" w:hAnsi="Times New Roman" w:cs="Times New Roman"/>
-          <w:b/>
-          <w:sz w:val="44"/>
-          <w:szCs w:val="30"/>
-          <w:lang w:val="uk-UA"/>
-        </w:rPr>
-        <w:t xml:space="preserve"> </w:t>
-      </w:r>
-      <w:r>
-        <w:rPr>
-          <w:rFonts w:ascii="Times New Roman" w:hAnsi="Times New Roman" w:cs="Times New Roman"/>
-          <w:bCs/>
-          <w:sz w:val="44"/>
-          <w:szCs w:val="30"/>
-          <w:lang w:val="en-US"/>
-        </w:rPr>
-        <w:t>TOTAL</w:t>
-      </w:r>
-      <w:r>
-        <w:rPr>
-          <w:rFonts w:ascii="Times New Roman" w:hAnsi="Times New Roman" w:cs="Times New Roman"/>
-          <w:bCs/>
-          <w:sz w:val="44"/>
-          <w:szCs w:val="30"/>
-        </w:rPr>
-        <w:t>_</w:t>
-      </w:r>
-      <w:r>
-        <w:rPr>
-          <w:rFonts w:ascii="Times New Roman" w:hAnsi="Times New Roman" w:cs="Times New Roman"/>
-          <w:bCs/>
-          <w:sz w:val="44"/>
-          <w:szCs w:val="30"/>
-          <w:lang w:val="en-US"/>
-        </w:rPr>
-        <w:t>PRICE</w:t>
-      </w:r>
-      <w:r>
-        <w:rPr>
-          <w:rFonts w:ascii="Times New Roman" w:hAnsi="Times New Roman" w:cs="Times New Roman"/>
-          <w:b/>
-          <w:sz w:val="44"/>
-          <w:szCs w:val="30"/>
-          <w:lang w:val="uk-UA"/>
-        </w:rPr>
-        <w:t xml:space="preserve">                                           </w:t>
-      </w:r>
     </w:p>
     <w:p>
       <w:pPr>
@@ -1380,113 +1558,97 @@
         </w:tabs>
         <w:rPr>
           <w:rFonts w:ascii="Times New Roman" w:hAnsi="Times New Roman" w:cs="Times New Roman"/>
-          <w:b/>
           <w:sz w:val="40"/>
           <w:szCs w:val="30"/>
+          <w:lang w:val="uk-UA"/>
         </w:rPr>
       </w:pPr>
-      <w:r>
-        <w:rPr>
-          <w:rFonts w:ascii="Times New Roman" w:hAnsi="Times New Roman" w:cs="Times New Roman"/>
+    </w:p>
+    <w:tbl>
+      <w:tblPr>
+        <w:tblpPr w:leftFromText="180" w:rightFromText="180" w:vertAnchor="text" w:tblpX="9" w:tblpY="-150"/>
+        <w:tblW w:w="0" w:type="auto"/>
+        <w:tblLook w:val="0000" w:firstRow="0" w:lastRow="0" w:firstColumn="0" w:lastColumn="0" w:noHBand="0" w:noVBand="0"/>
+      </w:tblPr>
+      <w:tblGrid>
+        <w:gridCol w:w="5349"/>
+      </w:tblGrid>
+      <w:tr>
+        <w:trPr>
+          <w:trHeight w:val="620"/>
+        </w:trPr>
+        <w:tc>
+          <w:tcPr>
+            <w:tcW w:w="5349" w:type="dxa"/>
+          </w:tcPr>
+          <w:p>
+            <w:pPr>
+              <w:tabs>
+                <w:tab w:val="left" w:pos="7995"/>
+              </w:tabs>
+              <w:rPr>
+                <w:rFonts w:ascii="Times New Roman" w:hAnsi="Times New Roman" w:cs="Times New Roman"/>
+                <w:sz w:val="40"/>
+                <w:szCs w:val="30"/>
+                <w:lang w:val="uk-UA"/>
+              </w:rPr>
+            </w:pPr>
+            <w:r>
+              <w:rPr>
+                <w:rFonts w:ascii="Times New Roman" w:hAnsi="Times New Roman" w:cs="Times New Roman"/>
+                <w:b/>
+                <w:sz w:val="24"/>
+                <w:szCs w:val="28"/>
+                <w:lang w:val="uk-UA"/>
+              </w:rPr>
+              <w:t>Виписав  адміністратор</w:t>
+            </w:r>
+            <w:r>
+              <w:rPr>
+                <w:rFonts w:ascii="Times New Roman" w:hAnsi="Times New Roman" w:cs="Times New Roman"/>
+                <w:b/>
+                <w:sz w:val="32"/>
+                <w:szCs w:val="28"/>
+                <w:lang w:val="uk-UA"/>
+              </w:rPr>
+              <w:t>:</w:t>
+            </w:r>
+            <w:r>
+              <w:rPr>
+                <w:rFonts w:ascii="Times New Roman" w:hAnsi="Times New Roman" w:cs="Times New Roman"/>
+                <w:sz w:val="32"/>
+                <w:szCs w:val="28"/>
+              </w:rPr>
+              <w:t xml:space="preserve"> </w:t>
+            </w:r>
+            <w:proofErr w:type="spellStart"/>
+            <w:r>
+              <w:rPr>
+                <w:rFonts w:ascii="Times New Roman" w:hAnsi="Times New Roman" w:cs="Times New Roman"/>
+                <w:sz w:val="32"/>
+                <w:szCs w:val="28"/>
+                <w:lang w:val="en-US"/>
+              </w:rPr>
+              <w:t>admininnitials</w:t>
+            </w:r>
+            <w:proofErr w:type="spellEnd"/>
+          </w:p>
+        </w:tc>
+      </w:tr>
+    </w:tbl>
+    <w:p>
+      <w:pPr>
+        <w:tabs>
+          <w:tab w:val="left" w:pos="7995"/>
+        </w:tabs>
+        <w:jc w:val="right"/>
+        <w:rPr>
+          <w:rFonts w:ascii="Times New Roman" w:hAnsi="Times New Roman" w:cs="Times New Roman"/>
+          <w:b/>
           <w:sz w:val="40"/>
           <w:szCs w:val="30"/>
-          <w:lang w:val="uk-UA"/>
-        </w:rPr>
-        <w:t xml:space="preserve"> </w:t>
-      </w:r>
-    </w:p>
-    <w:p>
-      <w:pPr>
-        <w:rPr>
-          <w:rFonts w:ascii="Times New Roman" w:hAnsi="Times New Roman" w:cs="Times New Roman"/>
-          <w:sz w:val="36"/>
-          <w:szCs w:val="30"/>
-          <w:lang w:val="uk-UA"/>
         </w:rPr>
       </w:pPr>
-      <w:r>
-        <w:rPr>
-          <w:rFonts w:ascii="Times New Roman" w:hAnsi="Times New Roman" w:cs="Times New Roman"/>
-          <w:b/>
-          <w:sz w:val="24"/>
-          <w:szCs w:val="28"/>
-          <w:lang w:val="uk-UA"/>
-        </w:rPr>
-        <w:t xml:space="preserve">Виписав </w:t>
-      </w:r>
-      <w:r>
-        <w:rPr>
-          <w:rFonts w:ascii="Times New Roman" w:hAnsi="Times New Roman" w:cs="Times New Roman"/>
-          <w:b/>
-          <w:sz w:val="24"/>
-          <w:szCs w:val="28"/>
-          <w:lang w:val="uk-UA"/>
-        </w:rPr>
-        <w:t xml:space="preserve"> </w:t>
-      </w:r>
-      <w:r>
-        <w:rPr>
-          <w:rFonts w:ascii="Times New Roman" w:hAnsi="Times New Roman" w:cs="Times New Roman"/>
-          <w:b/>
-          <w:sz w:val="24"/>
-          <w:szCs w:val="28"/>
-          <w:lang w:val="uk-UA"/>
-        </w:rPr>
-        <w:t>адміністратор</w:t>
-      </w:r>
-      <w:r>
-        <w:rPr>
-          <w:rFonts w:ascii="Times New Roman" w:hAnsi="Times New Roman" w:cs="Times New Roman"/>
-          <w:b/>
-          <w:sz w:val="32"/>
-          <w:szCs w:val="28"/>
-          <w:lang w:val="uk-UA"/>
-        </w:rPr>
-        <w:t>:</w:t>
-      </w:r>
-      <w:r>
-        <w:rPr>
-          <w:rFonts w:ascii="Times New Roman" w:hAnsi="Times New Roman" w:cs="Times New Roman"/>
-          <w:sz w:val="32"/>
-          <w:szCs w:val="28"/>
-        </w:rPr>
-        <w:t xml:space="preserve"> </w:t>
-      </w:r>
-      <w:r>
-        <w:rPr>
-          <w:rFonts w:ascii="Times New Roman" w:hAnsi="Times New Roman" w:cs="Times New Roman"/>
-          <w:sz w:val="32"/>
-          <w:szCs w:val="28"/>
-          <w:lang w:val="en-US"/>
-        </w:rPr>
-        <w:t>ADMIN</w:t>
-      </w:r>
-      <w:r>
-        <w:rPr>
-          <w:rFonts w:ascii="Times New Roman" w:hAnsi="Times New Roman" w:cs="Times New Roman"/>
-          <w:sz w:val="32"/>
-          <w:szCs w:val="28"/>
-        </w:rPr>
-        <w:t>_</w:t>
-      </w:r>
-      <w:r>
-        <w:rPr>
-          <w:rFonts w:ascii="Times New Roman" w:hAnsi="Times New Roman" w:cs="Times New Roman"/>
-          <w:sz w:val="32"/>
-          <w:szCs w:val="28"/>
-          <w:lang w:val="en-US"/>
-        </w:rPr>
-        <w:t>NAME</w:t>
-      </w:r>
-      <w:r>
-        <w:rPr>
-          <w:rFonts w:ascii="Times New Roman" w:hAnsi="Times New Roman" w:cs="Times New Roman"/>
-          <w:sz w:val="32"/>
-          <w:szCs w:val="28"/>
-          <w:lang w:val="uk-UA"/>
-        </w:rPr>
-        <w:t xml:space="preserve">          </w:t>
-      </w:r>
       <w:r>
         <w:rPr>
           <w:rFonts w:ascii="Times New Roman" w:hAnsi="Times New Roman" w:cs="Times New Roman"/>
@@ -1569,6 +1731,7 @@
         </w:rPr>
         <w:t>«</w:t>
       </w:r>
+      <w:proofErr w:type="spellStart"/>
       <w:r>
         <w:rPr>
           <w:rFonts w:ascii="Times New Roman" w:eastAsia="Times New Roman" w:hAnsi="Times New Roman" w:cs="Times New Roman"/>
@@ -1579,6 +1742,7 @@
         </w:rPr>
         <w:t>Palais</w:t>
       </w:r>
+      <w:proofErr w:type="spellEnd"/>
       <w:r>
         <w:rPr>
           <w:rFonts w:ascii="Times New Roman" w:eastAsia="Times New Roman" w:hAnsi="Times New Roman" w:cs="Times New Roman"/>
@@ -1590,6 +1754,7 @@
         </w:rPr>
         <w:t xml:space="preserve"> </w:t>
       </w:r>
+      <w:proofErr w:type="spellStart"/>
       <w:r>
         <w:rPr>
           <w:rFonts w:ascii="Times New Roman" w:eastAsia="Times New Roman" w:hAnsi="Times New Roman" w:cs="Times New Roman"/>
@@ -1600,6 +1765,7 @@
         </w:rPr>
         <w:t>Royal</w:t>
       </w:r>
+      <w:proofErr w:type="spellEnd"/>
       <w:r>
         <w:rPr>
           <w:rFonts w:ascii="Times New Roman" w:eastAsia="Times New Roman" w:hAnsi="Times New Roman" w:cs="Times New Roman"/>

</xml_diff>

<commit_message>
interface is great, date checkin bug DONT WORK SOOOQA
</commit_message>
<xml_diff>
--- a/resourses/bill_form.docx
+++ b/resourses/bill_form.docx
@@ -316,6 +316,7 @@
           <w:b/>
           <w:color w:val="000000"/>
           <w:szCs w:val="24"/>
+          <w:lang w:val="en-US"/>
         </w:rPr>
       </w:pPr>
       <w:proofErr w:type="spellStart"/>
@@ -356,6 +357,7 @@
         <w:rPr>
           <w:rFonts w:ascii="Times New Roman" w:hAnsi="Times New Roman" w:cs="Times New Roman"/>
           <w:szCs w:val="24"/>
+          <w:lang w:val="en-US"/>
         </w:rPr>
         <w:t>+</w:t>
       </w:r>
@@ -364,6 +366,7 @@
           <w:rFonts w:ascii="Times New Roman" w:hAnsi="Times New Roman" w:cs="Times New Roman"/>
           <w:b/>
           <w:szCs w:val="24"/>
+          <w:lang w:val="en-US"/>
         </w:rPr>
         <w:t xml:space="preserve">38(048)737 88 </w:t>
       </w:r>
@@ -373,6 +376,7 @@
           <w:rFonts w:ascii="Times New Roman" w:hAnsi="Times New Roman" w:cs="Times New Roman"/>
           <w:b/>
           <w:szCs w:val="24"/>
+          <w:lang w:val="en-US"/>
         </w:rPr>
         <w:t>81</w:t>
       </w:r>
@@ -411,6 +415,7 @@
           <w:b/>
           <w:sz w:val="24"/>
           <w:szCs w:val="26"/>
+          <w:lang w:val="en-US"/>
         </w:rPr>
         <w:t>+</w:t>
       </w:r>
@@ -421,6 +426,7 @@
           <w:b/>
           <w:sz w:val="24"/>
           <w:szCs w:val="26"/>
+          <w:lang w:val="en-US"/>
         </w:rPr>
         <w:t>38 095 710 65 65</w:t>
       </w:r>
@@ -450,6 +456,7 @@
           <w:b/>
           <w:sz w:val="24"/>
           <w:szCs w:val="26"/>
+          <w:lang w:val="en-US"/>
         </w:rPr>
         <w:t xml:space="preserve"> +38 097 037 88 81</w:t>
       </w:r>
@@ -573,11 +580,188 @@
                 <w:rFonts w:ascii="Times New Roman" w:hAnsi="Times New Roman" w:cs="Times New Roman"/>
                 <w:b/>
                 <w:sz w:val="32"/>
-                <w:szCs w:val="30"/>
-                <w:lang w:val="uk-UA"/>
-              </w:rPr>
-            </w:pPr>
-            <w:r>
+                <w:szCs w:val="32"/>
+                <w:lang w:val="uk-UA"/>
+              </w:rPr>
+            </w:pPr>
+            <w:r>
+              <w:rPr>
+                <w:rFonts w:ascii="Times New Roman" w:hAnsi="Times New Roman" w:cs="Times New Roman"/>
+                <w:b/>
+                <w:sz w:val="32"/>
+                <w:szCs w:val="32"/>
+                <w:lang w:val="uk-UA"/>
+              </w:rPr>
+              <w:t>Гість:</w:t>
+            </w:r>
+            <w:r>
+              <w:rPr>
+                <w:rFonts w:ascii="Times New Roman" w:hAnsi="Times New Roman" w:cs="Times New Roman"/>
+                <w:sz w:val="32"/>
+                <w:szCs w:val="32"/>
+                <w:lang w:val="uk-UA"/>
+              </w:rPr>
+              <w:t xml:space="preserve"> </w:t>
+            </w:r>
+            <w:r>
+              <w:rPr>
+                <w:rFonts w:ascii="Times New Roman" w:hAnsi="Times New Roman" w:cs="Times New Roman"/>
+                <w:sz w:val="32"/>
+                <w:szCs w:val="32"/>
+                <w:lang w:val="en-US"/>
+              </w:rPr>
+              <w:t>name</w:t>
+            </w:r>
+          </w:p>
+          <w:p>
+            <w:pPr>
+              <w:spacing w:after="0"/>
+              <w:ind w:left="81"/>
+              <w:rPr>
+                <w:rFonts w:ascii="Times New Roman" w:hAnsi="Times New Roman" w:cs="Times New Roman"/>
+                <w:bCs/>
+                <w:sz w:val="32"/>
+                <w:szCs w:val="32"/>
+                <w:lang w:val="en-US"/>
+              </w:rPr>
+            </w:pPr>
+            <w:r>
+              <w:rPr>
+                <w:rFonts w:ascii="Times New Roman" w:hAnsi="Times New Roman" w:cs="Times New Roman"/>
+                <w:b/>
+                <w:sz w:val="32"/>
+                <w:szCs w:val="32"/>
+                <w:lang w:val="uk-UA"/>
+              </w:rPr>
+              <w:t xml:space="preserve">Період поживання: </w:t>
+            </w:r>
+            <w:proofErr w:type="spellStart"/>
+            <w:r>
+              <w:rPr>
+                <w:rFonts w:ascii="Times New Roman" w:hAnsi="Times New Roman" w:cs="Times New Roman"/>
+                <w:bCs/>
+                <w:sz w:val="32"/>
+                <w:szCs w:val="32"/>
+                <w:lang w:val="en-US"/>
+              </w:rPr>
+              <w:t>date_checkin</w:t>
+            </w:r>
+            <w:proofErr w:type="spellEnd"/>
+            <w:r>
+              <w:rPr>
+                <w:rFonts w:ascii="Times New Roman" w:hAnsi="Times New Roman" w:cs="Times New Roman"/>
+                <w:bCs/>
+                <w:sz w:val="32"/>
+                <w:szCs w:val="32"/>
+                <w:lang w:val="uk-UA"/>
+              </w:rPr>
+              <w:t xml:space="preserve"> </w:t>
+            </w:r>
+            <w:r>
+              <w:rPr>
+                <w:rFonts w:ascii="Times New Roman" w:hAnsi="Times New Roman" w:cs="Times New Roman"/>
+                <w:bCs/>
+                <w:sz w:val="32"/>
+                <w:szCs w:val="32"/>
+                <w:lang w:val="en-US"/>
+              </w:rPr>
+              <w:t xml:space="preserve">- </w:t>
+            </w:r>
+            <w:proofErr w:type="spellStart"/>
+            <w:r>
+              <w:rPr>
+                <w:rFonts w:ascii="Times New Roman" w:hAnsi="Times New Roman" w:cs="Times New Roman"/>
+                <w:bCs/>
+                <w:sz w:val="32"/>
+                <w:szCs w:val="32"/>
+                <w:lang w:val="en-US"/>
+              </w:rPr>
+              <w:t>date_checkout</w:t>
+            </w:r>
+            <w:proofErr w:type="spellEnd"/>
+          </w:p>
+          <w:p>
+            <w:pPr>
+              <w:spacing w:after="0"/>
+              <w:ind w:left="81"/>
+              <w:rPr>
+                <w:rFonts w:ascii="Times New Roman" w:hAnsi="Times New Roman" w:cs="Times New Roman"/>
+                <w:sz w:val="32"/>
+                <w:szCs w:val="32"/>
+                <w:lang w:val="en-US"/>
+              </w:rPr>
+            </w:pPr>
+            <w:r>
+              <w:rPr>
+                <w:rFonts w:ascii="Times New Roman" w:hAnsi="Times New Roman" w:cs="Times New Roman"/>
+                <w:b/>
+                <w:bCs/>
+                <w:sz w:val="32"/>
+                <w:szCs w:val="32"/>
+                <w:lang w:val="uk-UA"/>
+              </w:rPr>
+              <w:t>Кількість номерів:</w:t>
+            </w:r>
+            <w:r>
+              <w:rPr>
+                <w:rFonts w:ascii="Times New Roman" w:hAnsi="Times New Roman" w:cs="Times New Roman"/>
+                <w:sz w:val="32"/>
+                <w:szCs w:val="32"/>
+                <w:lang w:val="uk-UA"/>
+              </w:rPr>
+              <w:t xml:space="preserve"> </w:t>
+            </w:r>
+            <w:proofErr w:type="spellStart"/>
+            <w:r>
+              <w:rPr>
+                <w:rFonts w:ascii="Times New Roman" w:hAnsi="Times New Roman" w:cs="Times New Roman"/>
+                <w:sz w:val="32"/>
+                <w:szCs w:val="32"/>
+                <w:lang w:val="en-US"/>
+              </w:rPr>
+              <w:t>count_of_rooms</w:t>
+            </w:r>
+            <w:proofErr w:type="spellEnd"/>
+          </w:p>
+          <w:p>
+            <w:pPr>
+              <w:spacing w:after="0"/>
+              <w:ind w:left="81"/>
+              <w:rPr>
+                <w:rFonts w:ascii="Times New Roman" w:hAnsi="Times New Roman" w:cs="Times New Roman"/>
+                <w:bCs/>
+                <w:sz w:val="32"/>
+                <w:szCs w:val="32"/>
+                <w:lang w:val="en-US"/>
+              </w:rPr>
+            </w:pPr>
+            <w:r>
+              <w:rPr>
+                <w:rFonts w:ascii="Times New Roman" w:hAnsi="Times New Roman" w:cs="Times New Roman"/>
+                <w:b/>
+                <w:sz w:val="32"/>
+                <w:szCs w:val="32"/>
+                <w:lang w:val="uk-UA"/>
+              </w:rPr>
+              <w:t xml:space="preserve">Категорія номеру: </w:t>
+            </w:r>
+            <w:proofErr w:type="spellStart"/>
+            <w:r>
+              <w:rPr>
+                <w:rFonts w:ascii="Times New Roman" w:hAnsi="Times New Roman" w:cs="Times New Roman"/>
+                <w:bCs/>
+                <w:sz w:val="32"/>
+                <w:szCs w:val="32"/>
+                <w:lang w:val="en-US"/>
+              </w:rPr>
+              <w:t>current_category</w:t>
+            </w:r>
+            <w:proofErr w:type="spellEnd"/>
+          </w:p>
+          <w:p>
+            <w:pPr>
+              <w:spacing w:after="0"/>
+              <w:ind w:left="81"/>
               <w:rPr>
                 <w:rFonts w:ascii="Times New Roman" w:hAnsi="Times New Roman" w:cs="Times New Roman"/>
                 <w:b/>
@@ -585,261 +769,24 @@
                 <w:szCs w:val="30"/>
                 <w:lang w:val="uk-UA"/>
               </w:rPr>
-              <w:t>Гість:</w:t>
-            </w:r>
-            <w:r>
-              <w:rPr>
-                <w:rFonts w:ascii="Times New Roman" w:hAnsi="Times New Roman" w:cs="Times New Roman"/>
-                <w:sz w:val="32"/>
-                <w:szCs w:val="30"/>
-                <w:lang w:val="uk-UA"/>
-              </w:rPr>
-              <w:t xml:space="preserve"> </w:t>
-            </w:r>
-            <w:r>
-              <w:rPr>
-                <w:rFonts w:ascii="Times New Roman" w:hAnsi="Times New Roman" w:cs="Times New Roman"/>
-                <w:sz w:val="32"/>
-                <w:szCs w:val="30"/>
-                <w:lang w:val="en-US"/>
-              </w:rPr>
-              <w:t>name</w:t>
-            </w:r>
-          </w:p>
-          <w:p>
-            <w:pPr>
-              <w:spacing w:after="0"/>
-              <w:ind w:left="81"/>
+            </w:pPr>
+            <w:r>
+              <w:rPr>
+                <w:rFonts w:ascii="Times New Roman" w:hAnsi="Times New Roman" w:cs="Times New Roman"/>
+                <w:b/>
+                <w:sz w:val="32"/>
+                <w:szCs w:val="32"/>
+                <w:lang w:val="uk-UA"/>
+              </w:rPr>
+              <w:t xml:space="preserve">Тип розрахунку: </w:t>
+            </w:r>
+            <w:proofErr w:type="spellStart"/>
+            <w:r>
               <w:rPr>
                 <w:rFonts w:ascii="Times New Roman" w:hAnsi="Times New Roman" w:cs="Times New Roman"/>
                 <w:bCs/>
-                <w:sz w:val="28"/>
-                <w:szCs w:val="30"/>
-                <w:lang w:val="en-US"/>
-              </w:rPr>
-            </w:pPr>
-            <w:r>
-              <w:rPr>
-                <w:rFonts w:ascii="Times New Roman" w:hAnsi="Times New Roman" w:cs="Times New Roman"/>
-                <w:b/>
-                <w:sz w:val="30"/>
-                <w:szCs w:val="30"/>
-                <w:lang w:val="uk-UA"/>
-              </w:rPr>
-              <w:t>Період поживання</w:t>
-            </w:r>
-            <w:r>
-              <w:rPr>
-                <w:rFonts w:ascii="Times New Roman" w:hAnsi="Times New Roman" w:cs="Times New Roman"/>
-                <w:b/>
-                <w:sz w:val="28"/>
-                <w:szCs w:val="30"/>
-                <w:lang w:val="uk-UA"/>
-              </w:rPr>
-              <w:t>:</w:t>
-            </w:r>
-            <w:r>
-              <w:rPr>
-                <w:rFonts w:ascii="Times New Roman" w:hAnsi="Times New Roman" w:cs="Times New Roman"/>
-                <w:b/>
-                <w:sz w:val="28"/>
-                <w:szCs w:val="30"/>
-                <w:lang w:val="uk-UA"/>
-              </w:rPr>
-              <w:t xml:space="preserve"> </w:t>
-            </w:r>
-            <w:proofErr w:type="spellStart"/>
-            <w:r>
-              <w:rPr>
-                <w:rFonts w:ascii="Times New Roman" w:hAnsi="Times New Roman" w:cs="Times New Roman"/>
-                <w:bCs/>
-                <w:sz w:val="28"/>
-                <w:szCs w:val="30"/>
-                <w:lang w:val="en-US"/>
-              </w:rPr>
-              <w:t>date_checkin</w:t>
-            </w:r>
-            <w:proofErr w:type="spellEnd"/>
-            <w:r>
-              <w:rPr>
-                <w:rFonts w:ascii="Times New Roman" w:hAnsi="Times New Roman" w:cs="Times New Roman"/>
-                <w:bCs/>
-                <w:sz w:val="28"/>
-                <w:szCs w:val="30"/>
-                <w:lang w:val="uk-UA"/>
-              </w:rPr>
-              <w:t xml:space="preserve"> </w:t>
-            </w:r>
-            <w:r>
-              <w:rPr>
-                <w:rFonts w:ascii="Times New Roman" w:hAnsi="Times New Roman" w:cs="Times New Roman"/>
-                <w:bCs/>
-                <w:sz w:val="28"/>
-                <w:szCs w:val="30"/>
-                <w:lang w:val="en-US"/>
-              </w:rPr>
-              <w:t xml:space="preserve">- </w:t>
-            </w:r>
-            <w:proofErr w:type="spellStart"/>
-            <w:r>
-              <w:rPr>
-                <w:rFonts w:ascii="Times New Roman" w:hAnsi="Times New Roman" w:cs="Times New Roman"/>
-                <w:bCs/>
-                <w:sz w:val="28"/>
-                <w:szCs w:val="30"/>
-                <w:lang w:val="en-US"/>
-              </w:rPr>
-              <w:t>date_checkout</w:t>
-            </w:r>
-            <w:proofErr w:type="spellEnd"/>
-          </w:p>
-          <w:p>
-            <w:pPr>
-              <w:spacing w:after="0"/>
-              <w:ind w:left="81"/>
-              <w:rPr>
-                <w:rFonts w:ascii="Times New Roman" w:hAnsi="Times New Roman" w:cs="Times New Roman"/>
-                <w:sz w:val="28"/>
-                <w:szCs w:val="30"/>
-                <w:lang w:val="en-US"/>
-              </w:rPr>
-            </w:pPr>
-            <w:r>
-              <w:rPr>
-                <w:rFonts w:ascii="Times New Roman" w:hAnsi="Times New Roman" w:cs="Times New Roman"/>
-                <w:b/>
-                <w:bCs/>
-                <w:sz w:val="32"/>
-                <w:szCs w:val="34"/>
-                <w:lang w:val="uk-UA"/>
-              </w:rPr>
-              <w:t>Кількість номерів:</w:t>
-            </w:r>
-            <w:r>
-              <w:rPr>
-                <w:rFonts w:ascii="Times New Roman" w:hAnsi="Times New Roman" w:cs="Times New Roman"/>
-                <w:sz w:val="32"/>
-                <w:szCs w:val="34"/>
-                <w:lang w:val="uk-UA"/>
-              </w:rPr>
-              <w:t xml:space="preserve"> </w:t>
-            </w:r>
-            <w:proofErr w:type="spellStart"/>
-            <w:r>
-              <w:rPr>
-                <w:rFonts w:ascii="Times New Roman" w:hAnsi="Times New Roman" w:cs="Times New Roman"/>
-                <w:sz w:val="32"/>
-                <w:szCs w:val="34"/>
-                <w:lang w:val="en-US"/>
-              </w:rPr>
-              <w:t>count_of_rooms</w:t>
-            </w:r>
-            <w:proofErr w:type="spellEnd"/>
-          </w:p>
-          <w:p>
-            <w:pPr>
-              <w:spacing w:after="0"/>
-              <w:ind w:left="81"/>
-              <w:rPr>
-                <w:rFonts w:ascii="Times New Roman" w:hAnsi="Times New Roman" w:cs="Times New Roman"/>
-                <w:bCs/>
-                <w:sz w:val="28"/>
-                <w:szCs w:val="30"/>
-                <w:lang w:val="en-US"/>
-              </w:rPr>
-            </w:pPr>
-            <w:r>
-              <w:rPr>
-                <w:rFonts w:ascii="Times New Roman" w:hAnsi="Times New Roman" w:cs="Times New Roman"/>
-                <w:b/>
-                <w:sz w:val="30"/>
-                <w:szCs w:val="30"/>
-                <w:lang w:val="uk-UA"/>
-              </w:rPr>
-              <w:t xml:space="preserve">Категорія </w:t>
-            </w:r>
-            <w:r>
-              <w:rPr>
-                <w:rFonts w:ascii="Times New Roman" w:hAnsi="Times New Roman" w:cs="Times New Roman"/>
-                <w:b/>
-                <w:sz w:val="30"/>
-                <w:szCs w:val="30"/>
-                <w:lang w:val="uk-UA"/>
-              </w:rPr>
-              <w:t>н</w:t>
-            </w:r>
-            <w:r>
-              <w:rPr>
-                <w:rFonts w:ascii="Times New Roman" w:hAnsi="Times New Roman" w:cs="Times New Roman"/>
-                <w:b/>
-                <w:sz w:val="30"/>
-                <w:szCs w:val="30"/>
-                <w:lang w:val="uk-UA"/>
-              </w:rPr>
-              <w:t>омеру</w:t>
-            </w:r>
-            <w:r>
-              <w:rPr>
-                <w:rFonts w:ascii="Times New Roman" w:hAnsi="Times New Roman" w:cs="Times New Roman"/>
-                <w:b/>
-                <w:sz w:val="30"/>
-                <w:szCs w:val="30"/>
-                <w:lang w:val="uk-UA"/>
-              </w:rPr>
-              <w:t xml:space="preserve">: </w:t>
-            </w:r>
-            <w:proofErr w:type="spellStart"/>
-            <w:r>
-              <w:rPr>
-                <w:rFonts w:ascii="Times New Roman" w:hAnsi="Times New Roman" w:cs="Times New Roman"/>
-                <w:bCs/>
-                <w:sz w:val="30"/>
-                <w:szCs w:val="30"/>
-                <w:lang w:val="en-US"/>
-              </w:rPr>
-              <w:t>current_category</w:t>
-            </w:r>
-            <w:proofErr w:type="spellEnd"/>
-          </w:p>
-          <w:p>
-            <w:pPr>
-              <w:spacing w:after="0"/>
-              <w:ind w:left="81"/>
-              <w:rPr>
-                <w:rFonts w:ascii="Times New Roman" w:hAnsi="Times New Roman" w:cs="Times New Roman"/>
-                <w:b/>
-                <w:sz w:val="30"/>
-                <w:szCs w:val="30"/>
-                <w:lang w:val="uk-UA"/>
-              </w:rPr>
-            </w:pPr>
-            <w:r>
-              <w:rPr>
-                <w:rFonts w:ascii="Times New Roman" w:hAnsi="Times New Roman" w:cs="Times New Roman"/>
-                <w:b/>
-                <w:sz w:val="30"/>
-                <w:szCs w:val="30"/>
-                <w:lang w:val="uk-UA"/>
-              </w:rPr>
-              <w:t>Тип розрахунку:</w:t>
-            </w:r>
-            <w:r>
-              <w:rPr>
-                <w:rFonts w:ascii="Times New Roman" w:hAnsi="Times New Roman" w:cs="Times New Roman"/>
-                <w:b/>
-                <w:sz w:val="28"/>
-                <w:szCs w:val="30"/>
-                <w:lang w:val="uk-UA"/>
-              </w:rPr>
-              <w:t xml:space="preserve"> </w:t>
-            </w:r>
-            <w:proofErr w:type="spellStart"/>
-            <w:r>
-              <w:rPr>
-                <w:rFonts w:ascii="Times New Roman" w:hAnsi="Times New Roman" w:cs="Times New Roman"/>
-                <w:bCs/>
-                <w:sz w:val="28"/>
-                <w:szCs w:val="30"/>
+                <w:sz w:val="32"/>
+                <w:szCs w:val="32"/>
                 <w:lang w:val="en-US"/>
               </w:rPr>
               <w:t>payment_type</w:t>
@@ -889,11 +836,11 @@
         <w:tblLook w:val="04A0" w:firstRow="1" w:lastRow="0" w:firstColumn="1" w:lastColumn="0" w:noHBand="0" w:noVBand="1"/>
       </w:tblPr>
       <w:tblGrid>
-        <w:gridCol w:w="587"/>
-        <w:gridCol w:w="2374"/>
-        <w:gridCol w:w="2795"/>
+        <w:gridCol w:w="1041"/>
+        <w:gridCol w:w="2203"/>
+        <w:gridCol w:w="2582"/>
         <w:gridCol w:w="1912"/>
-        <w:gridCol w:w="2753"/>
+        <w:gridCol w:w="2683"/>
       </w:tblGrid>
       <w:tr>
         <w:trPr>
@@ -1209,18 +1156,20 @@
                 <w:rFonts w:ascii="Times New Roman" w:hAnsi="Times New Roman" w:cs="Times New Roman"/>
                 <w:sz w:val="28"/>
                 <w:szCs w:val="30"/>
-                <w:lang w:val="uk-UA"/>
-              </w:rPr>
-            </w:pPr>
+                <w:lang w:val="en-US"/>
+              </w:rPr>
+            </w:pPr>
+            <w:proofErr w:type="spellStart"/>
             <w:r>
               <w:rPr>
                 <w:rFonts w:ascii="Times New Roman" w:hAnsi="Times New Roman" w:cs="Times New Roman"/>
                 <w:sz w:val="28"/>
                 <w:szCs w:val="30"/>
-                <w:lang w:val="uk-UA"/>
-              </w:rPr>
-              <w:t>2</w:t>
-            </w:r>
+                <w:lang w:val="en-US"/>
+              </w:rPr>
+              <w:t>t_t_pos</w:t>
+            </w:r>
+            <w:proofErr w:type="spellEnd"/>
           </w:p>
         </w:tc>
         <w:tc>
@@ -1233,18 +1182,20 @@
                 <w:rFonts w:ascii="Times New Roman" w:hAnsi="Times New Roman" w:cs="Times New Roman"/>
                 <w:sz w:val="28"/>
                 <w:szCs w:val="30"/>
-                <w:lang w:val="uk-UA"/>
-              </w:rPr>
-            </w:pPr>
+                <w:lang w:val="en-US"/>
+              </w:rPr>
+            </w:pPr>
+            <w:proofErr w:type="spellStart"/>
             <w:r>
               <w:rPr>
                 <w:rFonts w:ascii="Times New Roman" w:hAnsi="Times New Roman" w:cs="Times New Roman"/>
                 <w:sz w:val="28"/>
                 <w:szCs w:val="30"/>
-                <w:lang w:val="uk-UA"/>
-              </w:rPr>
-              <w:t>Туристичний збір</w:t>
-            </w:r>
+                <w:lang w:val="en-US"/>
+              </w:rPr>
+              <w:t>t_t_text</w:t>
+            </w:r>
+            <w:proofErr w:type="spellEnd"/>
           </w:p>
         </w:tc>
         <w:tc>
@@ -1328,6 +1279,149 @@
                 <w:lang w:val="en-US"/>
               </w:rPr>
               <w:t>tour_tax_total</w:t>
+            </w:r>
+            <w:proofErr w:type="spellEnd"/>
+          </w:p>
+        </w:tc>
+      </w:tr>
+      <w:tr>
+        <w:trPr>
+          <w:trHeight w:val="405"/>
+        </w:trPr>
+        <w:tc>
+          <w:tcPr>
+            <w:tcW w:w="587" w:type="dxa"/>
+          </w:tcPr>
+          <w:p>
+            <w:pPr>
+              <w:jc w:val="center"/>
+              <w:rPr>
+                <w:rFonts w:ascii="Times New Roman" w:hAnsi="Times New Roman" w:cs="Times New Roman"/>
+                <w:sz w:val="28"/>
+                <w:szCs w:val="30"/>
+                <w:lang w:val="en-US"/>
+              </w:rPr>
+            </w:pPr>
+            <w:proofErr w:type="spellStart"/>
+            <w:r>
+              <w:rPr>
+                <w:rFonts w:ascii="Times New Roman" w:hAnsi="Times New Roman" w:cs="Times New Roman"/>
+                <w:sz w:val="28"/>
+                <w:szCs w:val="30"/>
+                <w:lang w:val="en-US"/>
+              </w:rPr>
+              <w:t>br_pos</w:t>
+            </w:r>
+            <w:proofErr w:type="spellEnd"/>
+          </w:p>
+        </w:tc>
+        <w:tc>
+          <w:tcPr>
+            <w:tcW w:w="2374" w:type="dxa"/>
+          </w:tcPr>
+          <w:p>
+            <w:pPr>
+              <w:rPr>
+                <w:rFonts w:ascii="Times New Roman" w:hAnsi="Times New Roman" w:cs="Times New Roman"/>
+                <w:sz w:val="28"/>
+                <w:szCs w:val="30"/>
+                <w:lang w:val="en-US"/>
+              </w:rPr>
+            </w:pPr>
+            <w:proofErr w:type="spellStart"/>
+            <w:r>
+              <w:rPr>
+                <w:rFonts w:ascii="Times New Roman" w:hAnsi="Times New Roman" w:cs="Times New Roman"/>
+                <w:sz w:val="28"/>
+                <w:szCs w:val="30"/>
+                <w:lang w:val="en-US"/>
+              </w:rPr>
+              <w:t>br_text</w:t>
+            </w:r>
+            <w:proofErr w:type="spellEnd"/>
+          </w:p>
+        </w:tc>
+        <w:tc>
+          <w:tcPr>
+            <w:tcW w:w="2795" w:type="dxa"/>
+          </w:tcPr>
+          <w:p>
+            <w:pPr>
+              <w:jc w:val="center"/>
+              <w:rPr>
+                <w:rFonts w:ascii="Times New Roman" w:hAnsi="Times New Roman" w:cs="Times New Roman"/>
+                <w:bCs/>
+                <w:sz w:val="28"/>
+                <w:szCs w:val="32"/>
+                <w:lang w:val="en-US"/>
+              </w:rPr>
+            </w:pPr>
+            <w:proofErr w:type="spellStart"/>
+            <w:r>
+              <w:rPr>
+                <w:rFonts w:ascii="Times New Roman" w:hAnsi="Times New Roman" w:cs="Times New Roman"/>
+                <w:bCs/>
+                <w:sz w:val="28"/>
+                <w:szCs w:val="32"/>
+                <w:lang w:val="en-US"/>
+              </w:rPr>
+              <w:t>brkfprice</w:t>
+            </w:r>
+            <w:proofErr w:type="spellEnd"/>
+          </w:p>
+        </w:tc>
+        <w:tc>
+          <w:tcPr>
+            <w:tcW w:w="1912" w:type="dxa"/>
+          </w:tcPr>
+          <w:p>
+            <w:pPr>
+              <w:jc w:val="center"/>
+              <w:rPr>
+                <w:rFonts w:ascii="Times New Roman" w:hAnsi="Times New Roman" w:cs="Times New Roman"/>
+                <w:sz w:val="28"/>
+                <w:szCs w:val="32"/>
+                <w:lang w:val="en-US"/>
+              </w:rPr>
+            </w:pPr>
+            <w:proofErr w:type="spellStart"/>
+            <w:r>
+              <w:rPr>
+                <w:rFonts w:ascii="Times New Roman" w:hAnsi="Times New Roman" w:cs="Times New Roman"/>
+                <w:sz w:val="28"/>
+                <w:szCs w:val="32"/>
+                <w:lang w:val="en-US"/>
+              </w:rPr>
+              <w:t>brkftcount</w:t>
+            </w:r>
+            <w:proofErr w:type="spellEnd"/>
+          </w:p>
+        </w:tc>
+        <w:tc>
+          <w:tcPr>
+            <w:tcW w:w="2753" w:type="dxa"/>
+          </w:tcPr>
+          <w:p>
+            <w:pPr>
+              <w:jc w:val="center"/>
+              <w:rPr>
+                <w:rFonts w:ascii="Times New Roman" w:hAnsi="Times New Roman" w:cs="Times New Roman"/>
+                <w:bCs/>
+                <w:sz w:val="28"/>
+                <w:szCs w:val="32"/>
+                <w:lang w:val="en-US"/>
+              </w:rPr>
+            </w:pPr>
+            <w:proofErr w:type="spellStart"/>
+            <w:r>
+              <w:rPr>
+                <w:rFonts w:ascii="Times New Roman" w:hAnsi="Times New Roman" w:cs="Times New Roman"/>
+                <w:bCs/>
+                <w:sz w:val="28"/>
+                <w:szCs w:val="32"/>
+                <w:lang w:val="en-US"/>
+              </w:rPr>
+              <w:t>breakfest_total</w:t>
             </w:r>
             <w:proofErr w:type="spellEnd"/>
           </w:p>
@@ -1370,11 +1464,11 @@
               <w:rPr>
                 <w:rFonts w:ascii="Times New Roman" w:hAnsi="Times New Roman" w:cs="Times New Roman"/>
                 <w:b/>
-                <w:sz w:val="28"/>
-                <w:szCs w:val="36"/>
-                <w:lang w:val="en-US"/>
-              </w:rPr>
-              <w:t>price_total</w:t>
+                <w:sz w:val="40"/>
+                <w:szCs w:val="48"/>
+                <w:lang w:val="en-US"/>
+              </w:rPr>
+              <w:t>total_price</w:t>
             </w:r>
             <w:proofErr w:type="spellEnd"/>
           </w:p>

</xml_diff>